<commit_message>
Updated CV and about page. Added GlobalWarming.html
</commit_message>
<xml_diff>
--- a/Yair Charit - CV2021.docx
+++ b/Yair Charit - CV2021.docx
@@ -241,6 +241,13 @@
       <w:r>
         <w:t xml:space="preserve"> Webster.</w:t>
       </w:r>
+      <w:r>
+        <w:t xml:space="preserve"> </w:t>
+      </w:r>
+      <w:r>
+        <w:br/>
+        <w:t>Thorough and fast self-learner.</w:t>
+      </w:r>
     </w:p>
     <w:p>
       <w:pPr>
@@ -249,7 +256,7 @@
         <w:ind w:right="1784"/>
       </w:pPr>
       <w:r>
-        <w:t>Solid knowledge and experience in OOP and full-stack development. Great teamwork and interpersonal skills. Thorough and fast self-learner.</w:t>
+        <w:t xml:space="preserve">Solid knowledge and experience in OOP and full-stack development. Great teamwork and interpersonal skills. </w:t>
       </w:r>
     </w:p>
     <w:p>
@@ -311,10 +318,181 @@
       </w:r>
       <w:proofErr w:type="spellEnd"/>
       <w:r>
-        <w:t>. Responsible for validating the core product of the company - CARTO 3, analyzing and debugging defects to determine the root cause and impacted product feature; It requires thorough documentation, meeting project deadlines and close interaction with the developers and system engineers</w:t>
+        <w:t>:</w:t>
+      </w:r>
+    </w:p>
+    <w:p>
+      <w:pPr>
+        <w:pStyle w:val="BodyText"/>
+        <w:numPr>
+          <w:ilvl w:val="0"/>
+          <w:numId w:val="2"/>
+        </w:numPr>
+        <w:spacing w:before="30" w:line="259" w:lineRule="auto"/>
+        <w:ind w:right="279"/>
+      </w:pPr>
+      <w:r>
+        <w:t>Analyzing</w:t>
+      </w:r>
+      <w:r>
+        <w:t xml:space="preserve"> and debugging </w:t>
+      </w:r>
+      <w:r>
+        <w:t>to validate the correct</w:t>
+      </w:r>
+      <w:r>
+        <w:t xml:space="preserve"> system</w:t>
+      </w:r>
+      <w:r>
+        <w:t xml:space="preserve"> behaviors</w:t>
       </w:r>
       <w:r>
         <w:t>.</w:t>
+      </w:r>
+    </w:p>
+    <w:p>
+      <w:pPr>
+        <w:pStyle w:val="BodyText"/>
+        <w:numPr>
+          <w:ilvl w:val="0"/>
+          <w:numId w:val="2"/>
+        </w:numPr>
+        <w:spacing w:before="30" w:line="259" w:lineRule="auto"/>
+        <w:ind w:right="279"/>
+      </w:pPr>
+      <w:r>
+        <w:t xml:space="preserve">Thorough </w:t>
+      </w:r>
+      <w:r>
+        <w:t>documentation</w:t>
+      </w:r>
+      <w:r>
+        <w:t xml:space="preserve"> and </w:t>
+      </w:r>
+      <w:r>
+        <w:t>meeting project deadlines</w:t>
+      </w:r>
+      <w:r>
+        <w:t>.</w:t>
+      </w:r>
+    </w:p>
+    <w:p>
+      <w:pPr>
+        <w:pStyle w:val="BodyText"/>
+        <w:numPr>
+          <w:ilvl w:val="0"/>
+          <w:numId w:val="2"/>
+        </w:numPr>
+        <w:spacing w:before="30" w:line="259" w:lineRule="auto"/>
+        <w:ind w:right="279"/>
+      </w:pPr>
+      <w:r>
+        <w:t>C</w:t>
+      </w:r>
+      <w:r>
+        <w:t>lose</w:t>
+      </w:r>
+      <w:r>
+        <w:t xml:space="preserve"> and frequent</w:t>
+      </w:r>
+      <w:r>
+        <w:t xml:space="preserve"> interaction</w:t>
+      </w:r>
+      <w:r>
+        <w:t>s</w:t>
+      </w:r>
+      <w:r>
+        <w:t xml:space="preserve"> with </w:t>
+      </w:r>
+      <w:r>
+        <w:t>all the different departments</w:t>
+      </w:r>
+      <w:r>
+        <w:t>.</w:t>
+      </w:r>
+    </w:p>
+    <w:p>
+      <w:pPr>
+        <w:pStyle w:val="BodyText"/>
+        <w:numPr>
+          <w:ilvl w:val="0"/>
+          <w:numId w:val="2"/>
+        </w:numPr>
+        <w:spacing w:before="30" w:line="259" w:lineRule="auto"/>
+        <w:ind w:right="279"/>
+      </w:pPr>
+      <w:r>
+        <w:t>Testing compatibility with</w:t>
+      </w:r>
+      <w:r>
+        <w:t xml:space="preserve"> many</w:t>
+      </w:r>
+      <w:r>
+        <w:t xml:space="preserve"> different medical devices from different vendors</w:t>
+      </w:r>
+      <w:r>
+        <w:t>, including</w:t>
+      </w:r>
+      <w:r>
+        <w:t xml:space="preserve"> Ultrasound machines, RF Generators</w:t>
+      </w:r>
+      <w:r>
+        <w:t>,</w:t>
+      </w:r>
+      <w:r>
+        <w:t xml:space="preserve"> Fluoroscopy Machine (X-Ray)</w:t>
+      </w:r>
+      <w:r>
+        <w:t>, etc.</w:t>
+      </w:r>
+    </w:p>
+    <w:p>
+      <w:pPr>
+        <w:pStyle w:val="BodyText"/>
+        <w:numPr>
+          <w:ilvl w:val="0"/>
+          <w:numId w:val="2"/>
+        </w:numPr>
+        <w:spacing w:before="30" w:line="259" w:lineRule="auto"/>
+        <w:ind w:right="279"/>
+      </w:pPr>
+      <w:r>
+        <w:t>Traveling abroad to test and validate compatibility of different Fluoro machines.</w:t>
+      </w:r>
+    </w:p>
+    <w:p>
+      <w:pPr>
+        <w:pStyle w:val="BodyText"/>
+        <w:numPr>
+          <w:ilvl w:val="0"/>
+          <w:numId w:val="2"/>
+        </w:numPr>
+        <w:spacing w:before="30" w:line="259" w:lineRule="auto"/>
+        <w:ind w:right="279"/>
+      </w:pPr>
+      <w:r>
+        <w:t>Developing autom</w:t>
+      </w:r>
+      <w:r>
+        <w:t>ation</w:t>
+      </w:r>
+      <w:r>
+        <w:t xml:space="preserve"> </w:t>
+      </w:r>
+      <w:r>
+        <w:t>to ease</w:t>
+      </w:r>
+      <w:r>
+        <w:t xml:space="preserve"> work</w:t>
+      </w:r>
+      <w:r>
+        <w:t xml:space="preserve"> and increase efficiency</w:t>
+      </w:r>
+      <w:r>
+        <w:t xml:space="preserve"> in the SQA department</w:t>
+      </w:r>
+      <w:r>
+        <w:t xml:space="preserve"> </w:t>
       </w:r>
     </w:p>
     <w:p>
@@ -333,7 +511,7 @@
         <w:rPr>
           <w:b/>
         </w:rPr>
-        <w:t>Freelancer</w:t>
+        <w:t>Freelance</w:t>
       </w:r>
       <w:r>
         <w:rPr>
@@ -456,7 +634,34 @@
       </w:r>
       <w:proofErr w:type="spellEnd"/>
       <w:r>
-        <w:t>” Cyber Education Center. Teaching Windows and Linux OS principles, as well as assembly language class, as part of an excellence program for high school students.</w:t>
+        <w:t xml:space="preserve">” Cyber Education Center. </w:t>
+      </w:r>
+      <w:r>
+        <w:br/>
+        <w:t>"</w:t>
+      </w:r>
+      <w:proofErr w:type="spellStart"/>
+      <w:r>
+        <w:t>Magshimim</w:t>
+      </w:r>
+      <w:proofErr w:type="spellEnd"/>
+      <w:r>
+        <w:t xml:space="preserve">" is </w:t>
+      </w:r>
+      <w:r>
+        <w:t>an excellence program for high school students</w:t>
+      </w:r>
+      <w:r>
+        <w:t>, as part of the program I was t</w:t>
+      </w:r>
+      <w:r>
+        <w:t>eaching Windows and Linux OS principles, as well as assembly language</w:t>
+      </w:r>
+      <w:r>
+        <w:t>.</w:t>
+      </w:r>
+      <w:r>
+        <w:t xml:space="preserve"> </w:t>
       </w:r>
     </w:p>
     <w:p>
@@ -484,7 +689,7 @@
         <w:ind w:right="1530"/>
       </w:pPr>
       <w:r>
-        <w:t>.NET | OOP | Bash | C | C++ | C# | Java | Python | SQL | MATLAB | Assembly | NodeJS | HTML | CSS | Git | Git BASH | Continuous Integration Development Process.</w:t>
+        <w:t xml:space="preserve">.NET | OOP | Bash | C | C++ | C# | Java | Python | SQL | MATLAB | Assembly | NodeJS | HTML | CSS | Git | Git BASH | Continuous Integration </w:t>
       </w:r>
     </w:p>
     <w:p>
@@ -650,7 +855,31 @@
         <w:rPr>
           <w:sz w:val="24"/>
         </w:rPr>
-        <w:t>HTML + NodeJS 2018:</w:t>
+        <w:t xml:space="preserve">HTML + NodeJS </w:t>
+      </w:r>
+      <w:r>
+        <w:rPr>
+          <w:sz w:val="24"/>
+        </w:rPr>
+        <w:t xml:space="preserve">December </w:t>
+      </w:r>
+      <w:r>
+        <w:rPr>
+          <w:sz w:val="24"/>
+        </w:rPr>
+        <w:t>201</w:t>
+      </w:r>
+      <w:r>
+        <w:rPr>
+          <w:sz w:val="24"/>
+        </w:rPr>
+        <w:t>7</w:t>
+      </w:r>
+      <w:r>
+        <w:rPr>
+          <w:sz w:val="24"/>
+        </w:rPr>
+        <w:t>:</w:t>
       </w:r>
       <w:r>
         <w:rPr>
@@ -798,7 +1027,25 @@
         <w:rPr>
           <w:sz w:val="24"/>
         </w:rPr>
-        <w:t xml:space="preserve">5 units in Computer Science </w:t>
+        <w:t xml:space="preserve">Excelled in </w:t>
+      </w:r>
+      <w:r>
+        <w:rPr>
+          <w:sz w:val="24"/>
+        </w:rPr>
+        <w:t xml:space="preserve">5 units </w:t>
+      </w:r>
+      <w:r>
+        <w:rPr>
+          <w:sz w:val="24"/>
+        </w:rPr>
+        <w:t>of</w:t>
+      </w:r>
+      <w:r>
+        <w:rPr>
+          <w:sz w:val="24"/>
+        </w:rPr>
+        <w:t xml:space="preserve"> Computer Science </w:t>
       </w:r>
       <w:r>
         <w:rPr>
@@ -819,28 +1066,6 @@
           <w:sz w:val="24"/>
         </w:rPr>
         <w:t>English</w:t>
-      </w:r>
-    </w:p>
-    <w:p>
-      <w:pPr>
-        <w:pStyle w:val="ListParagraph"/>
-        <w:numPr>
-          <w:ilvl w:val="0"/>
-          <w:numId w:val="1"/>
-        </w:numPr>
-        <w:tabs>
-          <w:tab w:val="left" w:pos="1803"/>
-        </w:tabs>
-        <w:ind w:left="1802"/>
-        <w:rPr>
-          <w:sz w:val="24"/>
-        </w:rPr>
-      </w:pPr>
-      <w:r>
-        <w:rPr>
-          <w:sz w:val="24"/>
-        </w:rPr>
-        <w:t>Excelled in Computer Science.</w:t>
       </w:r>
     </w:p>
     <w:p>
@@ -989,8 +1214,124 @@
       </w:rPr>
     </w:lvl>
   </w:abstractNum>
+  <w:abstractNum w:abstractNumId="1" w15:restartNumberingAfterBreak="0">
+    <w:nsid w:val="6F573C40"/>
+    <w:multiLevelType w:val="hybridMultilevel"/>
+    <w:tmpl w:val="B910206C"/>
+    <w:lvl w:ilvl="0" w:tplc="ACD60868">
+      <w:start w:val="2021"/>
+      <w:numFmt w:val="bullet"/>
+      <w:lvlText w:val=""/>
+      <w:lvlJc w:val="left"/>
+      <w:pPr>
+        <w:ind w:left="601" w:hanging="360"/>
+      </w:pPr>
+      <w:rPr>
+        <w:rFonts w:ascii="Symbol" w:eastAsia="Calibri" w:hAnsi="Symbol" w:cs="Calibri" w:hint="default"/>
+      </w:rPr>
+    </w:lvl>
+    <w:lvl w:ilvl="1" w:tplc="04090003" w:tentative="1">
+      <w:start w:val="1"/>
+      <w:numFmt w:val="bullet"/>
+      <w:lvlText w:val="o"/>
+      <w:lvlJc w:val="left"/>
+      <w:pPr>
+        <w:ind w:left="1321" w:hanging="360"/>
+      </w:pPr>
+      <w:rPr>
+        <w:rFonts w:ascii="Courier New" w:hAnsi="Courier New" w:cs="Courier New" w:hint="default"/>
+      </w:rPr>
+    </w:lvl>
+    <w:lvl w:ilvl="2" w:tplc="04090005" w:tentative="1">
+      <w:start w:val="1"/>
+      <w:numFmt w:val="bullet"/>
+      <w:lvlText w:val=""/>
+      <w:lvlJc w:val="left"/>
+      <w:pPr>
+        <w:ind w:left="2041" w:hanging="360"/>
+      </w:pPr>
+      <w:rPr>
+        <w:rFonts w:ascii="Wingdings" w:hAnsi="Wingdings" w:hint="default"/>
+      </w:rPr>
+    </w:lvl>
+    <w:lvl w:ilvl="3" w:tplc="04090001" w:tentative="1">
+      <w:start w:val="1"/>
+      <w:numFmt w:val="bullet"/>
+      <w:lvlText w:val=""/>
+      <w:lvlJc w:val="left"/>
+      <w:pPr>
+        <w:ind w:left="2761" w:hanging="360"/>
+      </w:pPr>
+      <w:rPr>
+        <w:rFonts w:ascii="Symbol" w:hAnsi="Symbol" w:hint="default"/>
+      </w:rPr>
+    </w:lvl>
+    <w:lvl w:ilvl="4" w:tplc="04090003" w:tentative="1">
+      <w:start w:val="1"/>
+      <w:numFmt w:val="bullet"/>
+      <w:lvlText w:val="o"/>
+      <w:lvlJc w:val="left"/>
+      <w:pPr>
+        <w:ind w:left="3481" w:hanging="360"/>
+      </w:pPr>
+      <w:rPr>
+        <w:rFonts w:ascii="Courier New" w:hAnsi="Courier New" w:cs="Courier New" w:hint="default"/>
+      </w:rPr>
+    </w:lvl>
+    <w:lvl w:ilvl="5" w:tplc="04090005" w:tentative="1">
+      <w:start w:val="1"/>
+      <w:numFmt w:val="bullet"/>
+      <w:lvlText w:val=""/>
+      <w:lvlJc w:val="left"/>
+      <w:pPr>
+        <w:ind w:left="4201" w:hanging="360"/>
+      </w:pPr>
+      <w:rPr>
+        <w:rFonts w:ascii="Wingdings" w:hAnsi="Wingdings" w:hint="default"/>
+      </w:rPr>
+    </w:lvl>
+    <w:lvl w:ilvl="6" w:tplc="04090001" w:tentative="1">
+      <w:start w:val="1"/>
+      <w:numFmt w:val="bullet"/>
+      <w:lvlText w:val=""/>
+      <w:lvlJc w:val="left"/>
+      <w:pPr>
+        <w:ind w:left="4921" w:hanging="360"/>
+      </w:pPr>
+      <w:rPr>
+        <w:rFonts w:ascii="Symbol" w:hAnsi="Symbol" w:hint="default"/>
+      </w:rPr>
+    </w:lvl>
+    <w:lvl w:ilvl="7" w:tplc="04090003" w:tentative="1">
+      <w:start w:val="1"/>
+      <w:numFmt w:val="bullet"/>
+      <w:lvlText w:val="o"/>
+      <w:lvlJc w:val="left"/>
+      <w:pPr>
+        <w:ind w:left="5641" w:hanging="360"/>
+      </w:pPr>
+      <w:rPr>
+        <w:rFonts w:ascii="Courier New" w:hAnsi="Courier New" w:cs="Courier New" w:hint="default"/>
+      </w:rPr>
+    </w:lvl>
+    <w:lvl w:ilvl="8" w:tplc="04090005" w:tentative="1">
+      <w:start w:val="1"/>
+      <w:numFmt w:val="bullet"/>
+      <w:lvlText w:val=""/>
+      <w:lvlJc w:val="left"/>
+      <w:pPr>
+        <w:ind w:left="6361" w:hanging="360"/>
+      </w:pPr>
+      <w:rPr>
+        <w:rFonts w:ascii="Wingdings" w:hAnsi="Wingdings" w:hint="default"/>
+      </w:rPr>
+    </w:lvl>
+  </w:abstractNum>
   <w:num w:numId="1">
     <w:abstractNumId w:val="0"/>
+  </w:num>
+  <w:num w:numId="2">
+    <w:abstractNumId w:val="1"/>
   </w:num>
 </w:numbering>
 </file>

</xml_diff>

<commit_message>
Small corrections to CV
</commit_message>
<xml_diff>
--- a/Yair Charit - CV2021.docx
+++ b/Yair Charit - CV2021.docx
@@ -248,13 +248,9 @@
         <w:br/>
         <w:t>Thorough and fast self-learner.</w:t>
       </w:r>
-    </w:p>
-    <w:p>
-      <w:pPr>
-        <w:pStyle w:val="BodyText"/>
-        <w:spacing w:before="187" w:line="254" w:lineRule="auto"/>
-        <w:ind w:right="1784"/>
-      </w:pPr>
+      <w:r>
+        <w:br/>
+      </w:r>
       <w:r>
         <w:t xml:space="preserve">Solid knowledge and experience in OOP and full-stack development. Great teamwork and interpersonal skills. </w:t>
       </w:r>
@@ -326,7 +322,7 @@
         <w:pStyle w:val="BodyText"/>
         <w:numPr>
           <w:ilvl w:val="0"/>
-          <w:numId w:val="2"/>
+          <w:numId w:val="4"/>
         </w:numPr>
         <w:spacing w:before="30" w:line="259" w:lineRule="auto"/>
         <w:ind w:right="279"/>
@@ -355,7 +351,7 @@
         <w:pStyle w:val="BodyText"/>
         <w:numPr>
           <w:ilvl w:val="0"/>
-          <w:numId w:val="2"/>
+          <w:numId w:val="4"/>
         </w:numPr>
         <w:spacing w:before="30" w:line="259" w:lineRule="auto"/>
         <w:ind w:right="279"/>
@@ -381,7 +377,7 @@
         <w:pStyle w:val="BodyText"/>
         <w:numPr>
           <w:ilvl w:val="0"/>
-          <w:numId w:val="2"/>
+          <w:numId w:val="4"/>
         </w:numPr>
         <w:spacing w:before="30" w:line="259" w:lineRule="auto"/>
         <w:ind w:right="279"/>
@@ -416,7 +412,7 @@
         <w:pStyle w:val="BodyText"/>
         <w:numPr>
           <w:ilvl w:val="0"/>
-          <w:numId w:val="2"/>
+          <w:numId w:val="4"/>
         </w:numPr>
         <w:spacing w:before="30" w:line="259" w:lineRule="auto"/>
         <w:ind w:right="279"/>
@@ -451,7 +447,7 @@
         <w:pStyle w:val="BodyText"/>
         <w:numPr>
           <w:ilvl w:val="0"/>
-          <w:numId w:val="2"/>
+          <w:numId w:val="4"/>
         </w:numPr>
         <w:spacing w:before="30" w:line="259" w:lineRule="auto"/>
         <w:ind w:right="279"/>
@@ -465,18 +461,27 @@
         <w:pStyle w:val="BodyText"/>
         <w:numPr>
           <w:ilvl w:val="0"/>
-          <w:numId w:val="2"/>
+          <w:numId w:val="4"/>
         </w:numPr>
         <w:spacing w:before="30" w:line="259" w:lineRule="auto"/>
         <w:ind w:right="279"/>
       </w:pPr>
       <w:r>
-        <w:t>Developing autom</w:t>
+        <w:t xml:space="preserve">Developing </w:t>
+      </w:r>
+      <w:r>
+        <w:t xml:space="preserve">tools and </w:t>
+      </w:r>
+      <w:r>
+        <w:t>autom</w:t>
       </w:r>
       <w:r>
         <w:t>ation</w:t>
       </w:r>
       <w:r>
+        <w:t>s</w:t>
+      </w:r>
+      <w:r>
         <w:t xml:space="preserve"> </w:t>
       </w:r>
       <w:r>
@@ -486,13 +491,31 @@
         <w:t xml:space="preserve"> work</w:t>
       </w:r>
       <w:r>
-        <w:t xml:space="preserve"> and increase efficiency</w:t>
-      </w:r>
-      <w:r>
-        <w:t xml:space="preserve"> in the SQA department</w:t>
-      </w:r>
-      <w:r>
         <w:t xml:space="preserve"> </w:t>
+      </w:r>
+      <w:r>
+        <w:t>and</w:t>
+      </w:r>
+      <w:r>
+        <w:t xml:space="preserve"> increase</w:t>
+      </w:r>
+      <w:r>
+        <w:t xml:space="preserve"> </w:t>
+      </w:r>
+      <w:r>
+        <w:t xml:space="preserve">the </w:t>
+      </w:r>
+      <w:r>
+        <w:t>efficiency</w:t>
+      </w:r>
+      <w:r>
+        <w:t xml:space="preserve"> of the </w:t>
+      </w:r>
+      <w:r>
+        <w:t xml:space="preserve">SQA </w:t>
+      </w:r>
+      <w:r>
+        <w:t>department.</w:t>
       </w:r>
     </w:p>
     <w:p>
@@ -646,13 +669,7 @@
       </w:r>
       <w:proofErr w:type="spellEnd"/>
       <w:r>
-        <w:t xml:space="preserve">" is </w:t>
-      </w:r>
-      <w:r>
-        <w:t>an excellence program for high school students</w:t>
-      </w:r>
-      <w:r>
-        <w:t>, as part of the program I was t</w:t>
+        <w:t>" is an excellence program for high school students, as part of the program I was t</w:t>
       </w:r>
       <w:r>
         <w:t>eaching Windows and Linux OS principles, as well as assembly language</w:t>
@@ -1067,16 +1084,6 @@
         </w:rPr>
         <w:t>English</w:t>
       </w:r>
-    </w:p>
-    <w:p>
-      <w:pPr>
-        <w:pStyle w:val="BodyText"/>
-        <w:spacing w:before="1"/>
-        <w:ind w:left="0"/>
-        <w:rPr>
-          <w:sz w:val="11"/>
-        </w:rPr>
-      </w:pPr>
     </w:p>
     <w:p>
       <w:pPr>
@@ -1215,6 +1222,121 @@
     </w:lvl>
   </w:abstractNum>
   <w:abstractNum w:abstractNumId="1" w15:restartNumberingAfterBreak="0">
+    <w:nsid w:val="442A3392"/>
+    <w:multiLevelType w:val="hybridMultilevel"/>
+    <w:tmpl w:val="6E94B05E"/>
+    <w:lvl w:ilvl="0" w:tplc="274624E2">
+      <w:numFmt w:val="bullet"/>
+      <w:lvlText w:val="-"/>
+      <w:lvlJc w:val="left"/>
+      <w:pPr>
+        <w:ind w:left="601" w:hanging="360"/>
+      </w:pPr>
+      <w:rPr>
+        <w:rFonts w:ascii="Calibri" w:eastAsia="Calibri" w:hAnsi="Calibri" w:cs="Calibri" w:hint="default"/>
+        <w:w w:val="100"/>
+        <w:sz w:val="24"/>
+        <w:szCs w:val="24"/>
+      </w:rPr>
+    </w:lvl>
+    <w:lvl w:ilvl="1" w:tplc="04090003" w:tentative="1">
+      <w:start w:val="1"/>
+      <w:numFmt w:val="bullet"/>
+      <w:lvlText w:val="o"/>
+      <w:lvlJc w:val="left"/>
+      <w:pPr>
+        <w:ind w:left="1321" w:hanging="360"/>
+      </w:pPr>
+      <w:rPr>
+        <w:rFonts w:ascii="Courier New" w:hAnsi="Courier New" w:cs="Courier New" w:hint="default"/>
+      </w:rPr>
+    </w:lvl>
+    <w:lvl w:ilvl="2" w:tplc="04090005" w:tentative="1">
+      <w:start w:val="1"/>
+      <w:numFmt w:val="bullet"/>
+      <w:lvlText w:val=""/>
+      <w:lvlJc w:val="left"/>
+      <w:pPr>
+        <w:ind w:left="2041" w:hanging="360"/>
+      </w:pPr>
+      <w:rPr>
+        <w:rFonts w:ascii="Wingdings" w:hAnsi="Wingdings" w:hint="default"/>
+      </w:rPr>
+    </w:lvl>
+    <w:lvl w:ilvl="3" w:tplc="04090001" w:tentative="1">
+      <w:start w:val="1"/>
+      <w:numFmt w:val="bullet"/>
+      <w:lvlText w:val=""/>
+      <w:lvlJc w:val="left"/>
+      <w:pPr>
+        <w:ind w:left="2761" w:hanging="360"/>
+      </w:pPr>
+      <w:rPr>
+        <w:rFonts w:ascii="Symbol" w:hAnsi="Symbol" w:hint="default"/>
+      </w:rPr>
+    </w:lvl>
+    <w:lvl w:ilvl="4" w:tplc="04090003" w:tentative="1">
+      <w:start w:val="1"/>
+      <w:numFmt w:val="bullet"/>
+      <w:lvlText w:val="o"/>
+      <w:lvlJc w:val="left"/>
+      <w:pPr>
+        <w:ind w:left="3481" w:hanging="360"/>
+      </w:pPr>
+      <w:rPr>
+        <w:rFonts w:ascii="Courier New" w:hAnsi="Courier New" w:cs="Courier New" w:hint="default"/>
+      </w:rPr>
+    </w:lvl>
+    <w:lvl w:ilvl="5" w:tplc="04090005" w:tentative="1">
+      <w:start w:val="1"/>
+      <w:numFmt w:val="bullet"/>
+      <w:lvlText w:val=""/>
+      <w:lvlJc w:val="left"/>
+      <w:pPr>
+        <w:ind w:left="4201" w:hanging="360"/>
+      </w:pPr>
+      <w:rPr>
+        <w:rFonts w:ascii="Wingdings" w:hAnsi="Wingdings" w:hint="default"/>
+      </w:rPr>
+    </w:lvl>
+    <w:lvl w:ilvl="6" w:tplc="04090001" w:tentative="1">
+      <w:start w:val="1"/>
+      <w:numFmt w:val="bullet"/>
+      <w:lvlText w:val=""/>
+      <w:lvlJc w:val="left"/>
+      <w:pPr>
+        <w:ind w:left="4921" w:hanging="360"/>
+      </w:pPr>
+      <w:rPr>
+        <w:rFonts w:ascii="Symbol" w:hAnsi="Symbol" w:hint="default"/>
+      </w:rPr>
+    </w:lvl>
+    <w:lvl w:ilvl="7" w:tplc="04090003" w:tentative="1">
+      <w:start w:val="1"/>
+      <w:numFmt w:val="bullet"/>
+      <w:lvlText w:val="o"/>
+      <w:lvlJc w:val="left"/>
+      <w:pPr>
+        <w:ind w:left="5641" w:hanging="360"/>
+      </w:pPr>
+      <w:rPr>
+        <w:rFonts w:ascii="Courier New" w:hAnsi="Courier New" w:cs="Courier New" w:hint="default"/>
+      </w:rPr>
+    </w:lvl>
+    <w:lvl w:ilvl="8" w:tplc="04090005" w:tentative="1">
+      <w:start w:val="1"/>
+      <w:numFmt w:val="bullet"/>
+      <w:lvlText w:val=""/>
+      <w:lvlJc w:val="left"/>
+      <w:pPr>
+        <w:ind w:left="6361" w:hanging="360"/>
+      </w:pPr>
+      <w:rPr>
+        <w:rFonts w:ascii="Wingdings" w:hAnsi="Wingdings" w:hint="default"/>
+      </w:rPr>
+    </w:lvl>
+  </w:abstractNum>
+  <w:abstractNum w:abstractNumId="2" w15:restartNumberingAfterBreak="0">
     <w:nsid w:val="6F573C40"/>
     <w:multiLevelType w:val="hybridMultilevel"/>
     <w:tmpl w:val="B910206C"/>
@@ -1327,11 +1449,133 @@
       </w:rPr>
     </w:lvl>
   </w:abstractNum>
+  <w:abstractNum w:abstractNumId="3" w15:restartNumberingAfterBreak="0">
+    <w:nsid w:val="7138405D"/>
+    <w:multiLevelType w:val="hybridMultilevel"/>
+    <w:tmpl w:val="08868080"/>
+    <w:lvl w:ilvl="0" w:tplc="04090005">
+      <w:start w:val="1"/>
+      <w:numFmt w:val="bullet"/>
+      <w:lvlText w:val=""/>
+      <w:lvlJc w:val="left"/>
+      <w:pPr>
+        <w:ind w:left="601" w:hanging="360"/>
+      </w:pPr>
+      <w:rPr>
+        <w:rFonts w:ascii="Wingdings" w:hAnsi="Wingdings" w:hint="default"/>
+        <w:w w:val="100"/>
+        <w:sz w:val="24"/>
+        <w:szCs w:val="24"/>
+      </w:rPr>
+    </w:lvl>
+    <w:lvl w:ilvl="1" w:tplc="04090003" w:tentative="1">
+      <w:start w:val="1"/>
+      <w:numFmt w:val="bullet"/>
+      <w:lvlText w:val="o"/>
+      <w:lvlJc w:val="left"/>
+      <w:pPr>
+        <w:ind w:left="1321" w:hanging="360"/>
+      </w:pPr>
+      <w:rPr>
+        <w:rFonts w:ascii="Courier New" w:hAnsi="Courier New" w:cs="Courier New" w:hint="default"/>
+      </w:rPr>
+    </w:lvl>
+    <w:lvl w:ilvl="2" w:tplc="04090005" w:tentative="1">
+      <w:start w:val="1"/>
+      <w:numFmt w:val="bullet"/>
+      <w:lvlText w:val=""/>
+      <w:lvlJc w:val="left"/>
+      <w:pPr>
+        <w:ind w:left="2041" w:hanging="360"/>
+      </w:pPr>
+      <w:rPr>
+        <w:rFonts w:ascii="Wingdings" w:hAnsi="Wingdings" w:hint="default"/>
+      </w:rPr>
+    </w:lvl>
+    <w:lvl w:ilvl="3" w:tplc="04090001" w:tentative="1">
+      <w:start w:val="1"/>
+      <w:numFmt w:val="bullet"/>
+      <w:lvlText w:val=""/>
+      <w:lvlJc w:val="left"/>
+      <w:pPr>
+        <w:ind w:left="2761" w:hanging="360"/>
+      </w:pPr>
+      <w:rPr>
+        <w:rFonts w:ascii="Symbol" w:hAnsi="Symbol" w:hint="default"/>
+      </w:rPr>
+    </w:lvl>
+    <w:lvl w:ilvl="4" w:tplc="04090003" w:tentative="1">
+      <w:start w:val="1"/>
+      <w:numFmt w:val="bullet"/>
+      <w:lvlText w:val="o"/>
+      <w:lvlJc w:val="left"/>
+      <w:pPr>
+        <w:ind w:left="3481" w:hanging="360"/>
+      </w:pPr>
+      <w:rPr>
+        <w:rFonts w:ascii="Courier New" w:hAnsi="Courier New" w:cs="Courier New" w:hint="default"/>
+      </w:rPr>
+    </w:lvl>
+    <w:lvl w:ilvl="5" w:tplc="04090005" w:tentative="1">
+      <w:start w:val="1"/>
+      <w:numFmt w:val="bullet"/>
+      <w:lvlText w:val=""/>
+      <w:lvlJc w:val="left"/>
+      <w:pPr>
+        <w:ind w:left="4201" w:hanging="360"/>
+      </w:pPr>
+      <w:rPr>
+        <w:rFonts w:ascii="Wingdings" w:hAnsi="Wingdings" w:hint="default"/>
+      </w:rPr>
+    </w:lvl>
+    <w:lvl w:ilvl="6" w:tplc="04090001" w:tentative="1">
+      <w:start w:val="1"/>
+      <w:numFmt w:val="bullet"/>
+      <w:lvlText w:val=""/>
+      <w:lvlJc w:val="left"/>
+      <w:pPr>
+        <w:ind w:left="4921" w:hanging="360"/>
+      </w:pPr>
+      <w:rPr>
+        <w:rFonts w:ascii="Symbol" w:hAnsi="Symbol" w:hint="default"/>
+      </w:rPr>
+    </w:lvl>
+    <w:lvl w:ilvl="7" w:tplc="04090003" w:tentative="1">
+      <w:start w:val="1"/>
+      <w:numFmt w:val="bullet"/>
+      <w:lvlText w:val="o"/>
+      <w:lvlJc w:val="left"/>
+      <w:pPr>
+        <w:ind w:left="5641" w:hanging="360"/>
+      </w:pPr>
+      <w:rPr>
+        <w:rFonts w:ascii="Courier New" w:hAnsi="Courier New" w:cs="Courier New" w:hint="default"/>
+      </w:rPr>
+    </w:lvl>
+    <w:lvl w:ilvl="8" w:tplc="04090005" w:tentative="1">
+      <w:start w:val="1"/>
+      <w:numFmt w:val="bullet"/>
+      <w:lvlText w:val=""/>
+      <w:lvlJc w:val="left"/>
+      <w:pPr>
+        <w:ind w:left="6361" w:hanging="360"/>
+      </w:pPr>
+      <w:rPr>
+        <w:rFonts w:ascii="Wingdings" w:hAnsi="Wingdings" w:hint="default"/>
+      </w:rPr>
+    </w:lvl>
+  </w:abstractNum>
   <w:num w:numId="1">
     <w:abstractNumId w:val="0"/>
   </w:num>
   <w:num w:numId="2">
+    <w:abstractNumId w:val="2"/>
+  </w:num>
+  <w:num w:numId="3">
     <w:abstractNumId w:val="1"/>
+  </w:num>
+  <w:num w:numId="4">
+    <w:abstractNumId w:val="3"/>
   </w:num>
 </w:numbering>
 </file>

</xml_diff>

<commit_message>
removed "available 4 days a week" in CV
</commit_message>
<xml_diff>
--- a/Yair Charit - CV2021.docx
+++ b/Yair Charit - CV2021.docx
@@ -152,16 +152,8 @@
           <w:rPr>
             <w:i/>
           </w:rPr>
-          <w:t>linkedin.com/in/yair-</w:t>
+          <w:t>linkedin.com/in/yair-charit</w:t>
         </w:r>
-        <w:proofErr w:type="spellStart"/>
-        <w:r>
-          <w:rPr>
-            <w:i/>
-          </w:rPr>
-          <w:t>charit</w:t>
-        </w:r>
-        <w:proofErr w:type="spellEnd"/>
       </w:hyperlink>
     </w:p>
     <w:p>
@@ -258,16 +250,7 @@
           <w:sz w:val="24"/>
           <w:szCs w:val="24"/>
         </w:rPr>
-        <w:t>,</w:t>
-      </w:r>
-      <w:r>
-        <w:rPr>
-          <w:b w:val="0"/>
-          <w:bCs w:val="0"/>
-          <w:sz w:val="24"/>
-          <w:szCs w:val="24"/>
-        </w:rPr>
-        <w:t xml:space="preserve"> Available to work 4 days a week.   </w:t>
+        <w:t>.</w:t>
       </w:r>
       <w:r>
         <w:rPr>
@@ -349,21 +332,8 @@
         <w:t xml:space="preserve">Software Quality Assurance Engineer </w:t>
       </w:r>
       <w:r>
-        <w:t xml:space="preserve">at </w:t>
-      </w:r>
-      <w:proofErr w:type="spellStart"/>
-      <w:r>
-        <w:t>Biosense</w:t>
-      </w:r>
-      <w:proofErr w:type="spellEnd"/>
-      <w:r>
-        <w:t xml:space="preserve"> Webster </w:t>
-      </w:r>
-      <w:proofErr w:type="spellStart"/>
-      <w:r>
-        <w:t>Yokneam</w:t>
-      </w:r>
-      <w:proofErr w:type="spellEnd"/>
+        <w:t>at Biosense Webster Yokneam</w:t>
+      </w:r>
       <w:r>
         <w:t>:</w:t>
       </w:r>
@@ -700,27 +670,11 @@
         <w:t xml:space="preserve">Assembly and OS Instructor </w:t>
       </w:r>
       <w:r>
-        <w:t>at “</w:t>
-      </w:r>
-      <w:proofErr w:type="spellStart"/>
-      <w:r>
-        <w:t>Magshimim</w:t>
-      </w:r>
-      <w:proofErr w:type="spellEnd"/>
-      <w:r>
-        <w:t xml:space="preserve">” Cyber Education Center. </w:t>
+        <w:t xml:space="preserve">at “Magshimim” Cyber Education Center. </w:t>
       </w:r>
       <w:r>
         <w:br/>
-        <w:t>"</w:t>
-      </w:r>
-      <w:proofErr w:type="spellStart"/>
-      <w:r>
-        <w:t>Magshimim</w:t>
-      </w:r>
-      <w:proofErr w:type="spellEnd"/>
-      <w:r>
-        <w:t>" is an excellence program for high school students, as part of the program I was t</w:t>
+        <w:t>"Magshimim" is an excellence program for high school students, as part of the program I was t</w:t>
       </w:r>
       <w:r>
         <w:t>eaching Windows and Linux OS principles, as well as assembly language</w:t>
@@ -1029,30 +983,8 @@
         <w:rPr>
           <w:sz w:val="24"/>
         </w:rPr>
-        <w:t>, “</w:t>
-      </w:r>
-      <w:proofErr w:type="spellStart"/>
-      <w:r>
-        <w:rPr>
-          <w:sz w:val="24"/>
-        </w:rPr>
-        <w:t>Hamoshava</w:t>
-      </w:r>
-      <w:proofErr w:type="spellEnd"/>
-      <w:r>
-        <w:rPr>
-          <w:sz w:val="24"/>
-        </w:rPr>
-        <w:t xml:space="preserve">”, </w:t>
-      </w:r>
-      <w:proofErr w:type="spellStart"/>
-      <w:r>
-        <w:rPr>
-          <w:sz w:val="24"/>
-        </w:rPr>
-        <w:t>Zichron</w:t>
-      </w:r>
-      <w:proofErr w:type="spellEnd"/>
+        <w:t>, “Hamoshava”, Zichron</w:t>
+      </w:r>
       <w:r>
         <w:rPr>
           <w:spacing w:val="-14"/>
@@ -1060,19 +992,11 @@
         </w:rPr>
         <w:t xml:space="preserve"> </w:t>
       </w:r>
-      <w:proofErr w:type="spellStart"/>
-      <w:r>
-        <w:rPr>
-          <w:sz w:val="24"/>
-        </w:rPr>
-        <w:t>Ya’aqov</w:t>
-      </w:r>
-      <w:proofErr w:type="spellEnd"/>
-      <w:r>
-        <w:rPr>
-          <w:sz w:val="24"/>
-        </w:rPr>
-        <w:t>.</w:t>
+      <w:r>
+        <w:rPr>
+          <w:sz w:val="24"/>
+        </w:rPr>
+        <w:t>Ya’aqov.</w:t>
       </w:r>
     </w:p>
     <w:p>

</xml_diff>